<commit_message>
da them hinh simulimk
</commit_message>
<xml_diff>
--- a/DAMH.docx
+++ b/DAMH.docx
@@ -2866,8 +2866,6 @@
         </w:rPr>
         <w:br w:type="page"/>
       </w:r>
-      <w:bookmarkStart w:id="14" w:name="_GoBack"/>
-      <w:bookmarkEnd w:id="14"/>
     </w:p>
     <w:p>
       <w:pPr>
@@ -2983,6 +2981,12 @@
             <w:insideH w:val="single" w:color="auto" w:sz="4" w:space="0"/>
             <w:insideV w:val="single" w:color="auto" w:sz="4" w:space="0"/>
           </w:tblBorders>
+          <w:tblCellMar>
+            <w:top w:w="0" w:type="dxa"/>
+            <w:left w:w="108" w:type="dxa"/>
+            <w:bottom w:w="0" w:type="dxa"/>
+            <w:right w:w="108" w:type="dxa"/>
+          </w:tblCellMar>
         </w:tblPrEx>
         <w:trPr>
           <w:jc w:val="center"/>
@@ -13970,18 +13974,460 @@
         <w:autoSpaceDE/>
         <w:autoSpaceDN/>
         <w:spacing w:after="160" w:line="259" w:lineRule="auto"/>
-        <w:rPr>
-          <w:rFonts w:eastAsiaTheme="majorEastAsia" w:cstheme="majorBidi"/>
-          <w:b/>
-          <w:sz w:val="26"/>
-          <w:szCs w:val="32"/>
-          <w:lang w:val="en-US"/>
-        </w:rPr>
+        <w:jc w:val="center"/>
       </w:pPr>
       <w:r>
-        <w:rPr>
-          <w:lang w:val="en-US"/>
-        </w:rPr>
+        <w:drawing>
+          <wp:inline distT="0" distB="0" distL="114300" distR="114300">
+            <wp:extent cx="5242560" cy="4093210"/>
+            <wp:effectExtent l="0" t="0" r="0" b="6350"/>
+            <wp:docPr id="1" name="Picture 1"/>
+            <wp:cNvGraphicFramePr>
+              <a:graphicFrameLocks xmlns:a="http://schemas.openxmlformats.org/drawingml/2006/main" noChangeAspect="1"/>
+            </wp:cNvGraphicFramePr>
+            <a:graphic xmlns:a="http://schemas.openxmlformats.org/drawingml/2006/main">
+              <a:graphicData uri="http://schemas.openxmlformats.org/drawingml/2006/picture">
+                <pic:pic xmlns:pic="http://schemas.openxmlformats.org/drawingml/2006/picture">
+                  <pic:nvPicPr>
+                    <pic:cNvPr id="1" name="Picture 1"/>
+                    <pic:cNvPicPr>
+                      <a:picLocks noChangeAspect="1"/>
+                    </pic:cNvPicPr>
+                  </pic:nvPicPr>
+                  <pic:blipFill>
+                    <a:blip r:embed="rId9"/>
+                    <a:stretch>
+                      <a:fillRect/>
+                    </a:stretch>
+                  </pic:blipFill>
+                  <pic:spPr>
+                    <a:xfrm>
+                      <a:off x="0" y="0"/>
+                      <a:ext cx="5242560" cy="4093210"/>
+                    </a:xfrm>
+                    <a:prstGeom prst="rect">
+                      <a:avLst/>
+                    </a:prstGeom>
+                    <a:noFill/>
+                    <a:ln>
+                      <a:noFill/>
+                    </a:ln>
+                  </pic:spPr>
+                </pic:pic>
+              </a:graphicData>
+            </a:graphic>
+          </wp:inline>
+        </w:drawing>
+      </w:r>
+    </w:p>
+    <w:p>
+      <w:pPr>
+        <w:widowControl/>
+        <w:autoSpaceDE/>
+        <w:autoSpaceDN/>
+        <w:spacing w:after="160" w:line="259" w:lineRule="auto"/>
+        <w:jc w:val="center"/>
+        <w:rPr>
+          <w:rFonts w:hint="default"/>
+          <w:sz w:val="26"/>
+          <w:szCs w:val="26"/>
+          <w:lang w:val="en-US"/>
+        </w:rPr>
+      </w:pPr>
+      <w:r>
+        <w:rPr>
+          <w:rFonts w:hint="default"/>
+          <w:sz w:val="26"/>
+          <w:szCs w:val="26"/>
+          <w:lang w:val="en-US"/>
+        </w:rPr>
+        <w:t>Hình 1. Thông số hệ thống xe 2 bánh tự cân bằng.</w:t>
+      </w:r>
+    </w:p>
+    <w:p>
+      <w:pPr>
+        <w:widowControl/>
+        <w:autoSpaceDE/>
+        <w:autoSpaceDN/>
+        <w:spacing w:after="160" w:line="259" w:lineRule="auto"/>
+        <w:jc w:val="center"/>
+      </w:pPr>
+      <w:r>
+        <w:drawing>
+          <wp:inline distT="0" distB="0" distL="114300" distR="114300">
+            <wp:extent cx="5965190" cy="1617980"/>
+            <wp:effectExtent l="0" t="0" r="8890" b="12700"/>
+            <wp:docPr id="2" name="Picture 2"/>
+            <wp:cNvGraphicFramePr>
+              <a:graphicFrameLocks xmlns:a="http://schemas.openxmlformats.org/drawingml/2006/main" noChangeAspect="1"/>
+            </wp:cNvGraphicFramePr>
+            <a:graphic xmlns:a="http://schemas.openxmlformats.org/drawingml/2006/main">
+              <a:graphicData uri="http://schemas.openxmlformats.org/drawingml/2006/picture">
+                <pic:pic xmlns:pic="http://schemas.openxmlformats.org/drawingml/2006/picture">
+                  <pic:nvPicPr>
+                    <pic:cNvPr id="2" name="Picture 2"/>
+                    <pic:cNvPicPr>
+                      <a:picLocks noChangeAspect="1"/>
+                    </pic:cNvPicPr>
+                  </pic:nvPicPr>
+                  <pic:blipFill>
+                    <a:blip r:embed="rId10"/>
+                    <a:stretch>
+                      <a:fillRect/>
+                    </a:stretch>
+                  </pic:blipFill>
+                  <pic:spPr>
+                    <a:xfrm>
+                      <a:off x="0" y="0"/>
+                      <a:ext cx="5965190" cy="1617980"/>
+                    </a:xfrm>
+                    <a:prstGeom prst="rect">
+                      <a:avLst/>
+                    </a:prstGeom>
+                    <a:noFill/>
+                    <a:ln>
+                      <a:noFill/>
+                    </a:ln>
+                  </pic:spPr>
+                </pic:pic>
+              </a:graphicData>
+            </a:graphic>
+          </wp:inline>
+        </w:drawing>
+      </w:r>
+    </w:p>
+    <w:p>
+      <w:pPr>
+        <w:widowControl/>
+        <w:autoSpaceDE/>
+        <w:autoSpaceDN/>
+        <w:spacing w:after="160" w:line="259" w:lineRule="auto"/>
+        <w:jc w:val="center"/>
+        <w:rPr>
+          <w:rFonts w:hint="default"/>
+          <w:sz w:val="26"/>
+          <w:szCs w:val="26"/>
+          <w:lang w:val="en-US"/>
+        </w:rPr>
+      </w:pPr>
+      <w:r>
+        <w:rPr>
+          <w:rFonts w:hint="default"/>
+          <w:sz w:val="26"/>
+          <w:szCs w:val="26"/>
+          <w:lang w:val="en-US"/>
+        </w:rPr>
+        <w:t>Hình 2. Thông số ma trận Q và ma trận R.</w:t>
+      </w:r>
+    </w:p>
+    <w:p>
+      <w:pPr>
+        <w:widowControl/>
+        <w:autoSpaceDE/>
+        <w:autoSpaceDN/>
+        <w:spacing w:after="160" w:line="259" w:lineRule="auto"/>
+        <w:jc w:val="center"/>
+      </w:pPr>
+      <w:r>
+        <w:drawing>
+          <wp:inline distT="0" distB="0" distL="114300" distR="114300">
+            <wp:extent cx="5971540" cy="984250"/>
+            <wp:effectExtent l="0" t="0" r="2540" b="6350"/>
+            <wp:docPr id="3" name="Picture 3"/>
+            <wp:cNvGraphicFramePr>
+              <a:graphicFrameLocks xmlns:a="http://schemas.openxmlformats.org/drawingml/2006/main" noChangeAspect="1"/>
+            </wp:cNvGraphicFramePr>
+            <a:graphic xmlns:a="http://schemas.openxmlformats.org/drawingml/2006/main">
+              <a:graphicData uri="http://schemas.openxmlformats.org/drawingml/2006/picture">
+                <pic:pic xmlns:pic="http://schemas.openxmlformats.org/drawingml/2006/picture">
+                  <pic:nvPicPr>
+                    <pic:cNvPr id="3" name="Picture 3"/>
+                    <pic:cNvPicPr>
+                      <a:picLocks noChangeAspect="1"/>
+                    </pic:cNvPicPr>
+                  </pic:nvPicPr>
+                  <pic:blipFill>
+                    <a:blip r:embed="rId11"/>
+                    <a:stretch>
+                      <a:fillRect/>
+                    </a:stretch>
+                  </pic:blipFill>
+                  <pic:spPr>
+                    <a:xfrm>
+                      <a:off x="0" y="0"/>
+                      <a:ext cx="5971540" cy="984250"/>
+                    </a:xfrm>
+                    <a:prstGeom prst="rect">
+                      <a:avLst/>
+                    </a:prstGeom>
+                    <a:noFill/>
+                    <a:ln>
+                      <a:noFill/>
+                    </a:ln>
+                  </pic:spPr>
+                </pic:pic>
+              </a:graphicData>
+            </a:graphic>
+          </wp:inline>
+        </w:drawing>
+      </w:r>
+    </w:p>
+    <w:p>
+      <w:pPr>
+        <w:widowControl/>
+        <w:autoSpaceDE/>
+        <w:autoSpaceDN/>
+        <w:spacing w:after="160" w:line="259" w:lineRule="auto"/>
+        <w:jc w:val="center"/>
+        <w:rPr>
+          <w:rFonts w:hint="default"/>
+          <w:sz w:val="26"/>
+          <w:szCs w:val="26"/>
+          <w:lang w:val="en-US"/>
+        </w:rPr>
+      </w:pPr>
+      <w:r>
+        <w:rPr>
+          <w:rFonts w:hint="default"/>
+          <w:sz w:val="26"/>
+          <w:szCs w:val="26"/>
+          <w:lang w:val="en-US"/>
+        </w:rPr>
+        <w:t>Hình 3. Kết quả tính ma trận K của LQR.</w:t>
+      </w:r>
+    </w:p>
+    <w:p>
+      <w:pPr>
+        <w:widowControl/>
+        <w:autoSpaceDE/>
+        <w:autoSpaceDN/>
+        <w:spacing w:after="160" w:line="259" w:lineRule="auto"/>
+        <w:jc w:val="center"/>
+      </w:pPr>
+      <w:r>
+        <w:drawing>
+          <wp:inline distT="0" distB="0" distL="114300" distR="114300">
+            <wp:extent cx="5971540" cy="3965575"/>
+            <wp:effectExtent l="0" t="0" r="2540" b="12065"/>
+            <wp:docPr id="4" name="Picture 4"/>
+            <wp:cNvGraphicFramePr>
+              <a:graphicFrameLocks xmlns:a="http://schemas.openxmlformats.org/drawingml/2006/main" noChangeAspect="1"/>
+            </wp:cNvGraphicFramePr>
+            <a:graphic xmlns:a="http://schemas.openxmlformats.org/drawingml/2006/main">
+              <a:graphicData uri="http://schemas.openxmlformats.org/drawingml/2006/picture">
+                <pic:pic xmlns:pic="http://schemas.openxmlformats.org/drawingml/2006/picture">
+                  <pic:nvPicPr>
+                    <pic:cNvPr id="4" name="Picture 4"/>
+                    <pic:cNvPicPr>
+                      <a:picLocks noChangeAspect="1"/>
+                    </pic:cNvPicPr>
+                  </pic:nvPicPr>
+                  <pic:blipFill>
+                    <a:blip r:embed="rId12"/>
+                    <a:stretch>
+                      <a:fillRect/>
+                    </a:stretch>
+                  </pic:blipFill>
+                  <pic:spPr>
+                    <a:xfrm>
+                      <a:off x="0" y="0"/>
+                      <a:ext cx="5971540" cy="3965575"/>
+                    </a:xfrm>
+                    <a:prstGeom prst="rect">
+                      <a:avLst/>
+                    </a:prstGeom>
+                    <a:noFill/>
+                    <a:ln>
+                      <a:noFill/>
+                    </a:ln>
+                  </pic:spPr>
+                </pic:pic>
+              </a:graphicData>
+            </a:graphic>
+          </wp:inline>
+        </w:drawing>
+      </w:r>
+    </w:p>
+    <w:p>
+      <w:pPr>
+        <w:widowControl/>
+        <w:autoSpaceDE/>
+        <w:autoSpaceDN/>
+        <w:spacing w:after="160" w:line="259" w:lineRule="auto"/>
+        <w:jc w:val="center"/>
+        <w:rPr>
+          <w:rFonts w:hint="default"/>
+          <w:sz w:val="26"/>
+          <w:szCs w:val="26"/>
+          <w:lang w:val="en-US"/>
+        </w:rPr>
+      </w:pPr>
+      <w:r>
+        <w:rPr>
+          <w:rFonts w:hint="default"/>
+          <w:sz w:val="26"/>
+          <w:szCs w:val="26"/>
+          <w:lang w:val="en-US"/>
+        </w:rPr>
+        <w:t>Hình 4.</w:t>
+      </w:r>
+    </w:p>
+    <w:p>
+      <w:pPr>
+        <w:widowControl/>
+        <w:autoSpaceDE/>
+        <w:autoSpaceDN/>
+        <w:spacing w:after="160" w:line="259" w:lineRule="auto"/>
+        <w:jc w:val="center"/>
+      </w:pPr>
+      <w:r>
+        <w:drawing>
+          <wp:inline distT="0" distB="0" distL="114300" distR="114300">
+            <wp:extent cx="5969635" cy="3496945"/>
+            <wp:effectExtent l="0" t="0" r="4445" b="8255"/>
+            <wp:docPr id="5" name="Picture 5"/>
+            <wp:cNvGraphicFramePr>
+              <a:graphicFrameLocks xmlns:a="http://schemas.openxmlformats.org/drawingml/2006/main" noChangeAspect="1"/>
+            </wp:cNvGraphicFramePr>
+            <a:graphic xmlns:a="http://schemas.openxmlformats.org/drawingml/2006/main">
+              <a:graphicData uri="http://schemas.openxmlformats.org/drawingml/2006/picture">
+                <pic:pic xmlns:pic="http://schemas.openxmlformats.org/drawingml/2006/picture">
+                  <pic:nvPicPr>
+                    <pic:cNvPr id="5" name="Picture 5"/>
+                    <pic:cNvPicPr>
+                      <a:picLocks noChangeAspect="1"/>
+                    </pic:cNvPicPr>
+                  </pic:nvPicPr>
+                  <pic:blipFill>
+                    <a:blip r:embed="rId13"/>
+                    <a:stretch>
+                      <a:fillRect/>
+                    </a:stretch>
+                  </pic:blipFill>
+                  <pic:spPr>
+                    <a:xfrm>
+                      <a:off x="0" y="0"/>
+                      <a:ext cx="5969635" cy="3496945"/>
+                    </a:xfrm>
+                    <a:prstGeom prst="rect">
+                      <a:avLst/>
+                    </a:prstGeom>
+                    <a:noFill/>
+                    <a:ln>
+                      <a:noFill/>
+                    </a:ln>
+                  </pic:spPr>
+                </pic:pic>
+              </a:graphicData>
+            </a:graphic>
+          </wp:inline>
+        </w:drawing>
+      </w:r>
+      <w:bookmarkStart w:id="14" w:name="_GoBack"/>
+      <w:bookmarkEnd w:id="14"/>
+    </w:p>
+    <w:p>
+      <w:pPr>
+        <w:widowControl/>
+        <w:autoSpaceDE/>
+        <w:autoSpaceDN/>
+        <w:spacing w:after="160" w:line="259" w:lineRule="auto"/>
+        <w:jc w:val="center"/>
+        <w:rPr>
+          <w:rFonts w:hint="default"/>
+          <w:sz w:val="26"/>
+          <w:szCs w:val="26"/>
+          <w:lang w:val="en-US"/>
+        </w:rPr>
+      </w:pPr>
+      <w:r>
+        <w:rPr>
+          <w:rFonts w:hint="default"/>
+          <w:sz w:val="26"/>
+          <w:szCs w:val="26"/>
+          <w:lang w:val="en-US"/>
+        </w:rPr>
+        <w:t xml:space="preserve">Hình 5. </w:t>
+      </w:r>
+    </w:p>
+    <w:p>
+      <w:pPr>
+        <w:widowControl/>
+        <w:autoSpaceDE/>
+        <w:autoSpaceDN/>
+        <w:spacing w:after="160" w:line="259" w:lineRule="auto"/>
+        <w:jc w:val="center"/>
+      </w:pPr>
+      <w:r>
+        <w:drawing>
+          <wp:inline distT="0" distB="0" distL="114300" distR="114300">
+            <wp:extent cx="5968365" cy="4635500"/>
+            <wp:effectExtent l="0" t="0" r="5715" b="12700"/>
+            <wp:docPr id="6" name="Picture 6"/>
+            <wp:cNvGraphicFramePr>
+              <a:graphicFrameLocks xmlns:a="http://schemas.openxmlformats.org/drawingml/2006/main" noChangeAspect="1"/>
+            </wp:cNvGraphicFramePr>
+            <a:graphic xmlns:a="http://schemas.openxmlformats.org/drawingml/2006/main">
+              <a:graphicData uri="http://schemas.openxmlformats.org/drawingml/2006/picture">
+                <pic:pic xmlns:pic="http://schemas.openxmlformats.org/drawingml/2006/picture">
+                  <pic:nvPicPr>
+                    <pic:cNvPr id="6" name="Picture 6"/>
+                    <pic:cNvPicPr>
+                      <a:picLocks noChangeAspect="1"/>
+                    </pic:cNvPicPr>
+                  </pic:nvPicPr>
+                  <pic:blipFill>
+                    <a:blip r:embed="rId14"/>
+                    <a:stretch>
+                      <a:fillRect/>
+                    </a:stretch>
+                  </pic:blipFill>
+                  <pic:spPr>
+                    <a:xfrm>
+                      <a:off x="0" y="0"/>
+                      <a:ext cx="5968365" cy="4635500"/>
+                    </a:xfrm>
+                    <a:prstGeom prst="rect">
+                      <a:avLst/>
+                    </a:prstGeom>
+                    <a:noFill/>
+                    <a:ln>
+                      <a:noFill/>
+                    </a:ln>
+                  </pic:spPr>
+                </pic:pic>
+              </a:graphicData>
+            </a:graphic>
+          </wp:inline>
+        </w:drawing>
+      </w:r>
+    </w:p>
+    <w:p>
+      <w:pPr>
+        <w:widowControl/>
+        <w:autoSpaceDE/>
+        <w:autoSpaceDN/>
+        <w:spacing w:after="160" w:line="259" w:lineRule="auto"/>
+        <w:jc w:val="center"/>
+        <w:rPr>
+          <w:rFonts w:hint="default"/>
+          <w:sz w:val="26"/>
+          <w:szCs w:val="26"/>
+          <w:lang w:val="en-US"/>
+        </w:rPr>
+      </w:pPr>
+      <w:r>
+        <w:rPr>
+          <w:rFonts w:hint="default"/>
+          <w:sz w:val="26"/>
+          <w:szCs w:val="26"/>
+          <w:lang w:val="en-US"/>
+        </w:rPr>
+        <w:t>Hình 6. Thông số bộ điều khiển PID</w:t>
+      </w:r>
+    </w:p>
+    <w:p>
+      <w:r>
         <w:br w:type="page"/>
       </w:r>
     </w:p>
@@ -14004,6 +14450,71 @@
         <w:t>KẾT QUẢ MÔ PHỎNG</w:t>
       </w:r>
       <w:bookmarkEnd w:id="13"/>
+    </w:p>
+    <w:p>
+      <w:r>
+        <w:drawing>
+          <wp:inline distT="0" distB="0" distL="114300" distR="114300">
+            <wp:extent cx="5966460" cy="2811780"/>
+            <wp:effectExtent l="0" t="0" r="7620" b="7620"/>
+            <wp:docPr id="8" name="Picture 8"/>
+            <wp:cNvGraphicFramePr>
+              <a:graphicFrameLocks xmlns:a="http://schemas.openxmlformats.org/drawingml/2006/main" noChangeAspect="1"/>
+            </wp:cNvGraphicFramePr>
+            <a:graphic xmlns:a="http://schemas.openxmlformats.org/drawingml/2006/main">
+              <a:graphicData uri="http://schemas.openxmlformats.org/drawingml/2006/picture">
+                <pic:pic xmlns:pic="http://schemas.openxmlformats.org/drawingml/2006/picture">
+                  <pic:nvPicPr>
+                    <pic:cNvPr id="8" name="Picture 8"/>
+                    <pic:cNvPicPr>
+                      <a:picLocks noChangeAspect="1"/>
+                    </pic:cNvPicPr>
+                  </pic:nvPicPr>
+                  <pic:blipFill>
+                    <a:blip r:embed="rId15"/>
+                    <a:stretch>
+                      <a:fillRect/>
+                    </a:stretch>
+                  </pic:blipFill>
+                  <pic:spPr>
+                    <a:xfrm>
+                      <a:off x="0" y="0"/>
+                      <a:ext cx="5966460" cy="2811780"/>
+                    </a:xfrm>
+                    <a:prstGeom prst="rect">
+                      <a:avLst/>
+                    </a:prstGeom>
+                    <a:noFill/>
+                    <a:ln>
+                      <a:noFill/>
+                    </a:ln>
+                  </pic:spPr>
+                </pic:pic>
+              </a:graphicData>
+            </a:graphic>
+          </wp:inline>
+        </w:drawing>
+      </w:r>
+    </w:p>
+    <w:p>
+      <w:pPr>
+        <w:jc w:val="center"/>
+        <w:rPr>
+          <w:rFonts w:hint="default"/>
+          <w:sz w:val="26"/>
+          <w:szCs w:val="26"/>
+          <w:lang w:val="en-US"/>
+        </w:rPr>
+      </w:pPr>
+      <w:r>
+        <w:rPr>
+          <w:rFonts w:hint="default"/>
+          <w:sz w:val="26"/>
+          <w:szCs w:val="26"/>
+          <w:lang w:val="en-US"/>
+        </w:rPr>
+        <w:t>Hình 7. Kết quả mô phỏng.</w:t>
+      </w:r>
     </w:p>
     <w:sectPr>
       <w:pgSz w:w="12240" w:h="15840"/>
@@ -14065,7 +14576,7 @@
     <w:sdtPr>
       <w:id w:val="-911161975"/>
       <w:docPartObj>
-        <w:docPartGallery w:val="AutoText"/>
+        <w:docPartGallery w:val="autotext"/>
       </w:docPartObj>
     </w:sdtPr>
     <w:sdtContent>

</xml_diff>